<commit_message>
Sync Baseline Current forms with CMI
</commit_message>
<xml_diff>
--- a/Baseline Current/Adult_Self-Report_Baseline_Current_Form_V0.3.docx
+++ b/Baseline Current/Adult_Self-Report_Baseline_Current_Form_V0.3.docx
@@ -30,6 +30,7 @@
         </w:rPr>
         <w:t xml:space="preserve">The </w:t>
       </w:r>
+      <w:proofErr w:type="spellStart"/>
       <w:r>
         <w:rPr>
           <w:rFonts w:ascii="Arial" w:eastAsia="Arial" w:hAnsi="Arial" w:cs="Arial"/>
@@ -97,6 +98,7 @@
         </w:rPr>
         <w:t>S</w:t>
       </w:r>
+      <w:proofErr w:type="spellEnd"/>
       <w:r>
         <w:rPr>
           <w:rFonts w:ascii="Arial" w:eastAsia="Arial" w:hAnsi="Arial" w:cs="Arial"/>
@@ -302,7 +304,61 @@
           <w:sz w:val="22"/>
           <w:szCs w:val="22"/>
         </w:rPr>
-        <w:t>questionnaires were developed through a collaborative effort between the research teams of Kathleen Merikangas and Argyris Stringaris at the National Institute of Mental Health Intramural Research Program Mood Spectrum Collaboration, and those of Michael P. Milham at the Child Mind Institute and the NYS Nathan S. Kline Institute for Psychiatric Research.</w:t>
+        <w:t xml:space="preserve">questionnaires were developed through a collaborative effort between the research teams of Kathleen </w:t>
+      </w:r>
+      <w:proofErr w:type="spellStart"/>
+      <w:r>
+        <w:rPr>
+          <w:rFonts w:ascii="Arial" w:eastAsia="Arial" w:hAnsi="Arial" w:cs="Arial"/>
+          <w:sz w:val="22"/>
+          <w:szCs w:val="22"/>
+        </w:rPr>
+        <w:t>Merikangas</w:t>
+      </w:r>
+      <w:proofErr w:type="spellEnd"/>
+      <w:r>
+        <w:rPr>
+          <w:rFonts w:ascii="Arial" w:eastAsia="Arial" w:hAnsi="Arial" w:cs="Arial"/>
+          <w:sz w:val="22"/>
+          <w:szCs w:val="22"/>
+        </w:rPr>
+        <w:t xml:space="preserve"> and Argyris </w:t>
+      </w:r>
+      <w:proofErr w:type="spellStart"/>
+      <w:r>
+        <w:rPr>
+          <w:rFonts w:ascii="Arial" w:eastAsia="Arial" w:hAnsi="Arial" w:cs="Arial"/>
+          <w:sz w:val="22"/>
+          <w:szCs w:val="22"/>
+        </w:rPr>
+        <w:t>Stringaris</w:t>
+      </w:r>
+      <w:proofErr w:type="spellEnd"/>
+      <w:r>
+        <w:rPr>
+          <w:rFonts w:ascii="Arial" w:eastAsia="Arial" w:hAnsi="Arial" w:cs="Arial"/>
+          <w:sz w:val="22"/>
+          <w:szCs w:val="22"/>
+        </w:rPr>
+        <w:t xml:space="preserve"> at the National Institute of Mental Health Intramural Research Program Mood Spectrum Collaboration, and those of Michael P. </w:t>
+      </w:r>
+      <w:proofErr w:type="spellStart"/>
+      <w:r>
+        <w:rPr>
+          <w:rFonts w:ascii="Arial" w:eastAsia="Arial" w:hAnsi="Arial" w:cs="Arial"/>
+          <w:sz w:val="22"/>
+          <w:szCs w:val="22"/>
+        </w:rPr>
+        <w:t>Milham</w:t>
+      </w:r>
+      <w:proofErr w:type="spellEnd"/>
+      <w:r>
+        <w:rPr>
+          <w:rFonts w:ascii="Arial" w:eastAsia="Arial" w:hAnsi="Arial" w:cs="Arial"/>
+          <w:sz w:val="22"/>
+          <w:szCs w:val="22"/>
+        </w:rPr>
+        <w:t xml:space="preserve"> at the Child Mind Institute and the NYS Nathan S. Kline Institute for Psychiatric Research.</w:t>
       </w:r>
     </w:p>
     <w:p>
@@ -345,8 +401,54 @@
           <w:sz w:val="22"/>
           <w:szCs w:val="22"/>
         </w:rPr>
-        <w:t xml:space="preserve"> Evelyn Bromet, Stan Colcombe, Kathy Georgiadis, Dan Klein, Giovanni Salum</w:t>
-      </w:r>
+        <w:t xml:space="preserve"> Evelyn </w:t>
+      </w:r>
+      <w:proofErr w:type="spellStart"/>
+      <w:r>
+        <w:rPr>
+          <w:rFonts w:ascii="Arial" w:eastAsia="Arial" w:hAnsi="Arial" w:cs="Arial"/>
+          <w:sz w:val="22"/>
+          <w:szCs w:val="22"/>
+        </w:rPr>
+        <w:t>Bromet</w:t>
+      </w:r>
+      <w:proofErr w:type="spellEnd"/>
+      <w:r>
+        <w:rPr>
+          <w:rFonts w:ascii="Arial" w:eastAsia="Arial" w:hAnsi="Arial" w:cs="Arial"/>
+          <w:sz w:val="22"/>
+          <w:szCs w:val="22"/>
+        </w:rPr>
+        <w:t xml:space="preserve">, Stan </w:t>
+      </w:r>
+      <w:proofErr w:type="spellStart"/>
+      <w:r>
+        <w:rPr>
+          <w:rFonts w:ascii="Arial" w:eastAsia="Arial" w:hAnsi="Arial" w:cs="Arial"/>
+          <w:sz w:val="22"/>
+          <w:szCs w:val="22"/>
+        </w:rPr>
+        <w:t>Colcombe</w:t>
+      </w:r>
+      <w:proofErr w:type="spellEnd"/>
+      <w:r>
+        <w:rPr>
+          <w:rFonts w:ascii="Arial" w:eastAsia="Arial" w:hAnsi="Arial" w:cs="Arial"/>
+          <w:sz w:val="22"/>
+          <w:szCs w:val="22"/>
+        </w:rPr>
+        <w:t xml:space="preserve">, Kathy Georgiadis, Dan Klein, Giovanni </w:t>
+      </w:r>
+      <w:proofErr w:type="spellStart"/>
+      <w:r>
+        <w:rPr>
+          <w:rFonts w:ascii="Arial" w:eastAsia="Arial" w:hAnsi="Arial" w:cs="Arial"/>
+          <w:sz w:val="22"/>
+          <w:szCs w:val="22"/>
+        </w:rPr>
+        <w:t>Salum</w:t>
+      </w:r>
+      <w:proofErr w:type="spellEnd"/>
     </w:p>
     <w:p>
       <w:pPr>
@@ -380,8 +482,54 @@
           <w:sz w:val="22"/>
           <w:szCs w:val="22"/>
         </w:rPr>
-        <w:t xml:space="preserve"> Lindsay Alexander, Ioanna Douka, Julia Dunn, Diana Lopez, Anna MacKay-Brandt, Ken Towbin</w:t>
-      </w:r>
+        <w:t xml:space="preserve"> Lindsay Alexander, </w:t>
+      </w:r>
+      <w:proofErr w:type="spellStart"/>
+      <w:r>
+        <w:rPr>
+          <w:rFonts w:ascii="Arial" w:eastAsia="Arial" w:hAnsi="Arial" w:cs="Arial"/>
+          <w:sz w:val="22"/>
+          <w:szCs w:val="22"/>
+        </w:rPr>
+        <w:t>Ioanna</w:t>
+      </w:r>
+      <w:proofErr w:type="spellEnd"/>
+      <w:r>
+        <w:rPr>
+          <w:rFonts w:ascii="Arial" w:eastAsia="Arial" w:hAnsi="Arial" w:cs="Arial"/>
+          <w:sz w:val="22"/>
+          <w:szCs w:val="22"/>
+        </w:rPr>
+        <w:t xml:space="preserve"> </w:t>
+      </w:r>
+      <w:proofErr w:type="spellStart"/>
+      <w:r>
+        <w:rPr>
+          <w:rFonts w:ascii="Arial" w:eastAsia="Arial" w:hAnsi="Arial" w:cs="Arial"/>
+          <w:sz w:val="22"/>
+          <w:szCs w:val="22"/>
+        </w:rPr>
+        <w:t>Douka</w:t>
+      </w:r>
+      <w:proofErr w:type="spellEnd"/>
+      <w:r>
+        <w:rPr>
+          <w:rFonts w:ascii="Arial" w:eastAsia="Arial" w:hAnsi="Arial" w:cs="Arial"/>
+          <w:sz w:val="22"/>
+          <w:szCs w:val="22"/>
+        </w:rPr>
+        <w:t xml:space="preserve">, Julia Dunn, Diana Lopez, Anna MacKay-Brandt, Ken </w:t>
+      </w:r>
+      <w:proofErr w:type="spellStart"/>
+      <w:r>
+        <w:rPr>
+          <w:rFonts w:ascii="Arial" w:eastAsia="Arial" w:hAnsi="Arial" w:cs="Arial"/>
+          <w:sz w:val="22"/>
+          <w:szCs w:val="22"/>
+        </w:rPr>
+        <w:t>Towbin</w:t>
+      </w:r>
+      <w:proofErr w:type="spellEnd"/>
     </w:p>
     <w:p>
       <w:pPr>
@@ -415,7 +563,79 @@
           <w:sz w:val="22"/>
           <w:szCs w:val="22"/>
         </w:rPr>
-        <w:t xml:space="preserve"> Irene Droney, Beth Foote, Jianping He, Georgia O’ Callaghan, Judith Milham, Courtney Quick, Diana Paksarian, Kayla Sirois </w:t>
+        <w:t xml:space="preserve"> Irene </w:t>
+      </w:r>
+      <w:proofErr w:type="spellStart"/>
+      <w:r>
+        <w:rPr>
+          <w:rFonts w:ascii="Arial" w:eastAsia="Arial" w:hAnsi="Arial" w:cs="Arial"/>
+          <w:sz w:val="22"/>
+          <w:szCs w:val="22"/>
+        </w:rPr>
+        <w:t>Droney</w:t>
+      </w:r>
+      <w:proofErr w:type="spellEnd"/>
+      <w:r>
+        <w:rPr>
+          <w:rFonts w:ascii="Arial" w:eastAsia="Arial" w:hAnsi="Arial" w:cs="Arial"/>
+          <w:sz w:val="22"/>
+          <w:szCs w:val="22"/>
+        </w:rPr>
+        <w:t xml:space="preserve">, Beth Foote, </w:t>
+      </w:r>
+      <w:proofErr w:type="spellStart"/>
+      <w:r>
+        <w:rPr>
+          <w:rFonts w:ascii="Arial" w:eastAsia="Arial" w:hAnsi="Arial" w:cs="Arial"/>
+          <w:sz w:val="22"/>
+          <w:szCs w:val="22"/>
+        </w:rPr>
+        <w:t>Jianping</w:t>
+      </w:r>
+      <w:proofErr w:type="spellEnd"/>
+      <w:r>
+        <w:rPr>
+          <w:rFonts w:ascii="Arial" w:eastAsia="Arial" w:hAnsi="Arial" w:cs="Arial"/>
+          <w:sz w:val="22"/>
+          <w:szCs w:val="22"/>
+        </w:rPr>
+        <w:t xml:space="preserve"> He, Georgia O’ Callaghan, Judith </w:t>
+      </w:r>
+      <w:proofErr w:type="spellStart"/>
+      <w:r>
+        <w:rPr>
+          <w:rFonts w:ascii="Arial" w:eastAsia="Arial" w:hAnsi="Arial" w:cs="Arial"/>
+          <w:sz w:val="22"/>
+          <w:szCs w:val="22"/>
+        </w:rPr>
+        <w:t>Milham</w:t>
+      </w:r>
+      <w:proofErr w:type="spellEnd"/>
+      <w:r>
+        <w:rPr>
+          <w:rFonts w:ascii="Arial" w:eastAsia="Arial" w:hAnsi="Arial" w:cs="Arial"/>
+          <w:sz w:val="22"/>
+          <w:szCs w:val="22"/>
+        </w:rPr>
+        <w:t xml:space="preserve">, Courtney Quick, Diana </w:t>
+      </w:r>
+      <w:proofErr w:type="spellStart"/>
+      <w:r>
+        <w:rPr>
+          <w:rFonts w:ascii="Arial" w:eastAsia="Arial" w:hAnsi="Arial" w:cs="Arial"/>
+          <w:sz w:val="22"/>
+          <w:szCs w:val="22"/>
+        </w:rPr>
+        <w:t>Paksarian</w:t>
+      </w:r>
+      <w:proofErr w:type="spellEnd"/>
+      <w:r>
+        <w:rPr>
+          <w:rFonts w:ascii="Arial" w:eastAsia="Arial" w:hAnsi="Arial" w:cs="Arial"/>
+          <w:sz w:val="22"/>
+          <w:szCs w:val="22"/>
+        </w:rPr>
+        <w:t xml:space="preserve">, Kayla Sirois </w:t>
       </w:r>
     </w:p>
     <w:p>
@@ -465,7 +685,25 @@
           <w:sz w:val="22"/>
           <w:szCs w:val="22"/>
         </w:rPr>
-        <w:t xml:space="preserve"> notification of any media, scientific reports or publications of data that have been collected with the CRISIS (merikank@mail.nih.gov), though this is not required. We also encourage voluntary data sharing for the purpose of psychometric studies that will be led by Dr. Stringaris (</w:t>
+        <w:t xml:space="preserve"> notification of any media, scientific reports or publications of data that have been collected with the CRISIS (merikank@mail.nih.gov), though this is not required. We also encourage voluntary data sharing for the purpose of psychometric studies that will be led by Dr. </w:t>
+      </w:r>
+      <w:proofErr w:type="spellStart"/>
+      <w:r>
+        <w:rPr>
+          <w:rFonts w:ascii="Arial" w:eastAsia="Arial" w:hAnsi="Arial" w:cs="Arial"/>
+          <w:sz w:val="22"/>
+          <w:szCs w:val="22"/>
+        </w:rPr>
+        <w:t>Stringaris</w:t>
+      </w:r>
+      <w:proofErr w:type="spellEnd"/>
+      <w:r>
+        <w:rPr>
+          <w:rFonts w:ascii="Arial" w:eastAsia="Arial" w:hAnsi="Arial" w:cs="Arial"/>
+          <w:sz w:val="22"/>
+          <w:szCs w:val="22"/>
+        </w:rPr>
+        <w:t xml:space="preserve"> (</w:t>
       </w:r>
       <w:hyperlink r:id="rId12">
         <w:r>
@@ -1350,6 +1588,34 @@
           <w:sz w:val="22"/>
           <w:szCs w:val="22"/>
         </w:rPr>
+        <w:t>Central or South America</w:t>
+      </w:r>
+    </w:p>
+    <w:p>
+      <w:pPr>
+        <w:numPr>
+          <w:ilvl w:val="1"/>
+          <w:numId w:val="8"/>
+        </w:numPr>
+        <w:pBdr>
+          <w:top w:val="nil"/>
+          <w:left w:val="nil"/>
+          <w:bottom w:val="nil"/>
+          <w:right w:val="nil"/>
+          <w:between w:val="nil"/>
+        </w:pBdr>
+        <w:rPr>
+          <w:rFonts w:ascii="Arial" w:eastAsia="Arial" w:hAnsi="Arial" w:cs="Arial"/>
+          <w:sz w:val="22"/>
+          <w:szCs w:val="22"/>
+        </w:rPr>
+      </w:pPr>
+      <w:r>
+        <w:rPr>
+          <w:rFonts w:ascii="Arial" w:eastAsia="Arial" w:hAnsi="Arial" w:cs="Arial"/>
+          <w:sz w:val="22"/>
+          <w:szCs w:val="22"/>
+        </w:rPr>
         <w:t>Don’t know</w:t>
       </w:r>
     </w:p>
@@ -6150,7 +6416,16 @@
           <w:sz w:val="22"/>
           <w:szCs w:val="22"/>
         </w:rPr>
-        <w:t>/NA</w:t>
+        <w:t>/N</w:t>
+      </w:r>
+      <w:r>
+        <w:rPr>
+          <w:rFonts w:ascii="Arial" w:eastAsia="Arial" w:hAnsi="Arial" w:cs="Arial"/>
+          <w:b/>
+          <w:sz w:val="22"/>
+          <w:szCs w:val="22"/>
+        </w:rPr>
+        <w:t>ot Applicable</w:t>
       </w:r>
     </w:p>
     <w:p>
@@ -6441,7 +6716,17 @@
           <w:sz w:val="22"/>
           <w:szCs w:val="22"/>
         </w:rPr>
-        <w:t>? Y/N/NA</w:t>
+        <w:t>? Y/N/N</w:t>
+      </w:r>
+      <w:r>
+        <w:rPr>
+          <w:rFonts w:ascii="Arial" w:eastAsia="Arial" w:hAnsi="Arial" w:cs="Arial"/>
+          <w:b/>
+          <w:bCs/>
+          <w:sz w:val="22"/>
+          <w:szCs w:val="22"/>
+        </w:rPr>
+        <w:t>ot Applicable</w:t>
       </w:r>
     </w:p>
     <w:p>
@@ -11086,7 +11371,29 @@
           <w:szCs w:val="22"/>
           <w:highlight w:val="white"/>
         </w:rPr>
-        <w:t>... using social media (e.g., Facetime, Facebook, Instagram, Snapchat, Twitter, TikTok)?</w:t>
+        <w:t xml:space="preserve">... using social media (e.g., Facetime, Facebook, Instagram, Snapchat, Twitter, </w:t>
+      </w:r>
+      <w:proofErr w:type="spellStart"/>
+      <w:r>
+        <w:rPr>
+          <w:rFonts w:ascii="Arial" w:eastAsia="Arial" w:hAnsi="Arial" w:cs="Arial"/>
+          <w:b/>
+          <w:sz w:val="22"/>
+          <w:szCs w:val="22"/>
+          <w:highlight w:val="white"/>
+        </w:rPr>
+        <w:t>TikTok</w:t>
+      </w:r>
+      <w:proofErr w:type="spellEnd"/>
+      <w:r>
+        <w:rPr>
+          <w:rFonts w:ascii="Arial" w:eastAsia="Arial" w:hAnsi="Arial" w:cs="Arial"/>
+          <w:b/>
+          <w:sz w:val="22"/>
+          <w:szCs w:val="22"/>
+          <w:highlight w:val="white"/>
+        </w:rPr>
+        <w:t>)?</w:t>
       </w:r>
     </w:p>
     <w:p>
@@ -12597,8 +12904,12 @@
       </w:r>
     </w:p>
     <w:sectPr>
-      <w:headerReference w:type="default" r:id="rId13"/>
-      <w:footerReference w:type="default" r:id="rId14"/>
+      <w:headerReference w:type="even" r:id="rId13"/>
+      <w:headerReference w:type="default" r:id="rId14"/>
+      <w:footerReference w:type="even" r:id="rId15"/>
+      <w:footerReference w:type="default" r:id="rId16"/>
+      <w:headerReference w:type="first" r:id="rId17"/>
+      <w:footerReference w:type="first" r:id="rId18"/>
       <w:pgSz w:w="12240" w:h="15840"/>
       <w:pgMar w:top="1440" w:right="1440" w:bottom="1440" w:left="1440" w:header="720" w:footer="720" w:gutter="0"/>
       <w:pgNumType w:start="1"/>
@@ -12632,6 +12943,16 @@
 </file>
 
 <file path=word/footer1.xml><?xml version="1.0" encoding="utf-8"?>
+<w:ftr xmlns:wpc="http://schemas.microsoft.com/office/word/2010/wordprocessingCanvas" xmlns:cx="http://schemas.microsoft.com/office/drawing/2014/chartex" xmlns:cx1="http://schemas.microsoft.com/office/drawing/2015/9/8/chartex" xmlns:cx2="http://schemas.microsoft.com/office/drawing/2015/10/21/chartex" xmlns:cx3="http://schemas.microsoft.com/office/drawing/2016/5/9/chartex" xmlns:cx4="http://schemas.microsoft.com/office/drawing/2016/5/10/chartex" xmlns:cx5="http://schemas.microsoft.com/office/drawing/2016/5/11/chartex" xmlns:cx6="http://schemas.microsoft.com/office/drawing/2016/5/12/chartex" xmlns:cx7="http://schemas.microsoft.com/office/drawing/2016/5/13/chartex" xmlns:cx8="http://schemas.microsoft.com/office/drawing/2016/5/14/chartex" xmlns:mc="http://schemas.openxmlformats.org/markup-compatibility/2006" xmlns:aink="http://schemas.microsoft.com/office/drawing/2016/ink" xmlns:am3d="http://schemas.microsoft.com/office/drawing/2017/model3d" xmlns:o="urn:schemas-microsoft-com:office:office" xmlns:r="http://schemas.openxmlformats.org/officeDocument/2006/relationships" xmlns:m="http://schemas.openxmlformats.org/officeDocument/2006/math" xmlns:v="urn:schemas-microsoft-com:vml" xmlns:wp14="http://schemas.microsoft.com/office/word/2010/wordprocessingDrawing" xmlns:wp="http://schemas.openxmlformats.org/drawingml/2006/wordprocessingDrawing" xmlns:w10="urn:schemas-microsoft-com:office:word" xmlns:w="http://schemas.openxmlformats.org/wordprocessingml/2006/main" xmlns:w14="http://schemas.microsoft.com/office/word/2010/wordml" xmlns:w15="http://schemas.microsoft.com/office/word/2012/wordml" xmlns:w16cid="http://schemas.microsoft.com/office/word/2016/wordml/cid" xmlns:w16se="http://schemas.microsoft.com/office/word/2015/wordml/symex" xmlns:wpg="http://schemas.microsoft.com/office/word/2010/wordprocessingGroup" xmlns:wpi="http://schemas.microsoft.com/office/word/2010/wordprocessingInk" xmlns:wne="http://schemas.microsoft.com/office/word/2006/wordml" xmlns:wps="http://schemas.microsoft.com/office/word/2010/wordprocessingShape" mc:Ignorable="w14 w15 w16se w16cid wp14">
+  <w:p>
+    <w:pPr>
+      <w:pStyle w:val="Footer"/>
+    </w:pPr>
+  </w:p>
+</w:ftr>
+</file>
+
+<file path=word/footer2.xml><?xml version="1.0" encoding="utf-8"?>
 <w:ftr xmlns:wpc="http://schemas.microsoft.com/office/word/2010/wordprocessingCanvas" xmlns:cx="http://schemas.microsoft.com/office/drawing/2014/chartex" xmlns:cx1="http://schemas.microsoft.com/office/drawing/2015/9/8/chartex" xmlns:cx2="http://schemas.microsoft.com/office/drawing/2015/10/21/chartex" xmlns:cx3="http://schemas.microsoft.com/office/drawing/2016/5/9/chartex" xmlns:cx4="http://schemas.microsoft.com/office/drawing/2016/5/10/chartex" xmlns:cx5="http://schemas.microsoft.com/office/drawing/2016/5/11/chartex" xmlns:cx6="http://schemas.microsoft.com/office/drawing/2016/5/12/chartex" xmlns:cx7="http://schemas.microsoft.com/office/drawing/2016/5/13/chartex" xmlns:cx8="http://schemas.microsoft.com/office/drawing/2016/5/14/chartex" xmlns:mc="http://schemas.openxmlformats.org/markup-compatibility/2006" xmlns:aink="http://schemas.microsoft.com/office/drawing/2016/ink" xmlns:am3d="http://schemas.microsoft.com/office/drawing/2017/model3d" xmlns:o="urn:schemas-microsoft-com:office:office" xmlns:r="http://schemas.openxmlformats.org/officeDocument/2006/relationships" xmlns:m="http://schemas.openxmlformats.org/officeDocument/2006/math" xmlns:v="urn:schemas-microsoft-com:vml" xmlns:wp14="http://schemas.microsoft.com/office/word/2010/wordprocessingDrawing" xmlns:wp="http://schemas.openxmlformats.org/drawingml/2006/wordprocessingDrawing" xmlns:w10="urn:schemas-microsoft-com:office:word" xmlns:w="http://schemas.openxmlformats.org/wordprocessingml/2006/main" xmlns:w14="http://schemas.microsoft.com/office/word/2010/wordml" xmlns:w15="http://schemas.microsoft.com/office/word/2012/wordml" xmlns:w16cid="http://schemas.microsoft.com/office/word/2016/wordml/cid" xmlns:w16se="http://schemas.microsoft.com/office/word/2015/wordml/symex" xmlns:wpg="http://schemas.microsoft.com/office/word/2010/wordprocessingGroup" xmlns:wpi="http://schemas.microsoft.com/office/word/2010/wordprocessingInk" xmlns:wne="http://schemas.microsoft.com/office/word/2006/wordml" xmlns:wps="http://schemas.microsoft.com/office/word/2010/wordprocessingShape" mc:Ignorable="w14 w15 w16se w16cid wp14">
   <w:p>
     <w:pPr>
@@ -12659,6 +12980,16 @@
 </w:ftr>
 </file>
 
+<file path=word/footer3.xml><?xml version="1.0" encoding="utf-8"?>
+<w:ftr xmlns:wpc="http://schemas.microsoft.com/office/word/2010/wordprocessingCanvas" xmlns:cx="http://schemas.microsoft.com/office/drawing/2014/chartex" xmlns:cx1="http://schemas.microsoft.com/office/drawing/2015/9/8/chartex" xmlns:cx2="http://schemas.microsoft.com/office/drawing/2015/10/21/chartex" xmlns:cx3="http://schemas.microsoft.com/office/drawing/2016/5/9/chartex" xmlns:cx4="http://schemas.microsoft.com/office/drawing/2016/5/10/chartex" xmlns:cx5="http://schemas.microsoft.com/office/drawing/2016/5/11/chartex" xmlns:cx6="http://schemas.microsoft.com/office/drawing/2016/5/12/chartex" xmlns:cx7="http://schemas.microsoft.com/office/drawing/2016/5/13/chartex" xmlns:cx8="http://schemas.microsoft.com/office/drawing/2016/5/14/chartex" xmlns:mc="http://schemas.openxmlformats.org/markup-compatibility/2006" xmlns:aink="http://schemas.microsoft.com/office/drawing/2016/ink" xmlns:am3d="http://schemas.microsoft.com/office/drawing/2017/model3d" xmlns:o="urn:schemas-microsoft-com:office:office" xmlns:r="http://schemas.openxmlformats.org/officeDocument/2006/relationships" xmlns:m="http://schemas.openxmlformats.org/officeDocument/2006/math" xmlns:v="urn:schemas-microsoft-com:vml" xmlns:wp14="http://schemas.microsoft.com/office/word/2010/wordprocessingDrawing" xmlns:wp="http://schemas.openxmlformats.org/drawingml/2006/wordprocessingDrawing" xmlns:w10="urn:schemas-microsoft-com:office:word" xmlns:w="http://schemas.openxmlformats.org/wordprocessingml/2006/main" xmlns:w14="http://schemas.microsoft.com/office/word/2010/wordml" xmlns:w15="http://schemas.microsoft.com/office/word/2012/wordml" xmlns:w16cid="http://schemas.microsoft.com/office/word/2016/wordml/cid" xmlns:w16se="http://schemas.microsoft.com/office/word/2015/wordml/symex" xmlns:wpg="http://schemas.microsoft.com/office/word/2010/wordprocessingGroup" xmlns:wpi="http://schemas.microsoft.com/office/word/2010/wordprocessingInk" xmlns:wne="http://schemas.microsoft.com/office/word/2006/wordml" xmlns:wps="http://schemas.microsoft.com/office/word/2010/wordprocessingShape" mc:Ignorable="w14 w15 w16se w16cid wp14">
+  <w:p>
+    <w:pPr>
+      <w:pStyle w:val="Footer"/>
+    </w:pPr>
+  </w:p>
+</w:ftr>
+</file>
+
 <file path=word/footnotes.xml><?xml version="1.0" encoding="utf-8"?>
 <w:footnotes xmlns:wpc="http://schemas.microsoft.com/office/word/2010/wordprocessingCanvas" xmlns:cx="http://schemas.microsoft.com/office/drawing/2014/chartex" xmlns:cx1="http://schemas.microsoft.com/office/drawing/2015/9/8/chartex" xmlns:cx2="http://schemas.microsoft.com/office/drawing/2015/10/21/chartex" xmlns:cx3="http://schemas.microsoft.com/office/drawing/2016/5/9/chartex" xmlns:cx4="http://schemas.microsoft.com/office/drawing/2016/5/10/chartex" xmlns:cx5="http://schemas.microsoft.com/office/drawing/2016/5/11/chartex" xmlns:cx6="http://schemas.microsoft.com/office/drawing/2016/5/12/chartex" xmlns:cx7="http://schemas.microsoft.com/office/drawing/2016/5/13/chartex" xmlns:cx8="http://schemas.microsoft.com/office/drawing/2016/5/14/chartex" xmlns:mc="http://schemas.openxmlformats.org/markup-compatibility/2006" xmlns:aink="http://schemas.microsoft.com/office/drawing/2016/ink" xmlns:am3d="http://schemas.microsoft.com/office/drawing/2017/model3d" xmlns:o="urn:schemas-microsoft-com:office:office" xmlns:r="http://schemas.openxmlformats.org/officeDocument/2006/relationships" xmlns:m="http://schemas.openxmlformats.org/officeDocument/2006/math" xmlns:v="urn:schemas-microsoft-com:vml" xmlns:wp14="http://schemas.microsoft.com/office/word/2010/wordprocessingDrawing" xmlns:wp="http://schemas.openxmlformats.org/drawingml/2006/wordprocessingDrawing" xmlns:w10="urn:schemas-microsoft-com:office:word" xmlns:w="http://schemas.openxmlformats.org/wordprocessingml/2006/main" xmlns:w14="http://schemas.microsoft.com/office/word/2010/wordml" xmlns:w15="http://schemas.microsoft.com/office/word/2012/wordml" xmlns:w16cid="http://schemas.microsoft.com/office/word/2016/wordml/cid" xmlns:w16se="http://schemas.microsoft.com/office/word/2015/wordml/symex" xmlns:wpg="http://schemas.microsoft.com/office/word/2010/wordprocessingGroup" xmlns:wpi="http://schemas.microsoft.com/office/word/2010/wordprocessingInk" xmlns:wne="http://schemas.microsoft.com/office/word/2006/wordml" xmlns:wps="http://schemas.microsoft.com/office/word/2010/wordprocessingShape" mc:Ignorable="w14 w15 w16se w16cid wp14">
   <w:footnote w:type="separator" w:id="-1">
@@ -12685,6 +13016,17 @@
 <w:hdr xmlns:wpc="http://schemas.microsoft.com/office/word/2010/wordprocessingCanvas" xmlns:cx="http://schemas.microsoft.com/office/drawing/2014/chartex" xmlns:cx1="http://schemas.microsoft.com/office/drawing/2015/9/8/chartex" xmlns:cx2="http://schemas.microsoft.com/office/drawing/2015/10/21/chartex" xmlns:cx3="http://schemas.microsoft.com/office/drawing/2016/5/9/chartex" xmlns:cx4="http://schemas.microsoft.com/office/drawing/2016/5/10/chartex" xmlns:cx5="http://schemas.microsoft.com/office/drawing/2016/5/11/chartex" xmlns:cx6="http://schemas.microsoft.com/office/drawing/2016/5/12/chartex" xmlns:cx7="http://schemas.microsoft.com/office/drawing/2016/5/13/chartex" xmlns:cx8="http://schemas.microsoft.com/office/drawing/2016/5/14/chartex" xmlns:mc="http://schemas.openxmlformats.org/markup-compatibility/2006" xmlns:aink="http://schemas.microsoft.com/office/drawing/2016/ink" xmlns:am3d="http://schemas.microsoft.com/office/drawing/2017/model3d" xmlns:o="urn:schemas-microsoft-com:office:office" xmlns:r="http://schemas.openxmlformats.org/officeDocument/2006/relationships" xmlns:m="http://schemas.openxmlformats.org/officeDocument/2006/math" xmlns:v="urn:schemas-microsoft-com:vml" xmlns:wp14="http://schemas.microsoft.com/office/word/2010/wordprocessingDrawing" xmlns:wp="http://schemas.openxmlformats.org/drawingml/2006/wordprocessingDrawing" xmlns:w10="urn:schemas-microsoft-com:office:word" xmlns:w="http://schemas.openxmlformats.org/wordprocessingml/2006/main" xmlns:w14="http://schemas.microsoft.com/office/word/2010/wordml" xmlns:w15="http://schemas.microsoft.com/office/word/2012/wordml" xmlns:w16cid="http://schemas.microsoft.com/office/word/2016/wordml/cid" xmlns:w16se="http://schemas.microsoft.com/office/word/2015/wordml/symex" xmlns:wpg="http://schemas.microsoft.com/office/word/2010/wordprocessingGroup" xmlns:wpi="http://schemas.microsoft.com/office/word/2010/wordprocessingInk" xmlns:wne="http://schemas.microsoft.com/office/word/2006/wordml" xmlns:wps="http://schemas.microsoft.com/office/word/2010/wordprocessingShape" mc:Ignorable="w14 w15 w16se w16cid wp14">
   <w:p>
     <w:pPr>
+      <w:pStyle w:val="Header"/>
+    </w:pPr>
+  </w:p>
+</w:hdr>
+</file>
+
+<file path=word/header2.xml><?xml version="1.0" encoding="utf-8"?>
+<w:hdr xmlns:wpc="http://schemas.microsoft.com/office/word/2010/wordprocessingCanvas" xmlns:cx="http://schemas.microsoft.com/office/drawing/2014/chartex" xmlns:cx1="http://schemas.microsoft.com/office/drawing/2015/9/8/chartex" xmlns:cx2="http://schemas.microsoft.com/office/drawing/2015/10/21/chartex" xmlns:cx3="http://schemas.microsoft.com/office/drawing/2016/5/9/chartex" xmlns:cx4="http://schemas.microsoft.com/office/drawing/2016/5/10/chartex" xmlns:cx5="http://schemas.microsoft.com/office/drawing/2016/5/11/chartex" xmlns:cx6="http://schemas.microsoft.com/office/drawing/2016/5/12/chartex" xmlns:cx7="http://schemas.microsoft.com/office/drawing/2016/5/13/chartex" xmlns:cx8="http://schemas.microsoft.com/office/drawing/2016/5/14/chartex" xmlns:mc="http://schemas.openxmlformats.org/markup-compatibility/2006" xmlns:aink="http://schemas.microsoft.com/office/drawing/2016/ink" xmlns:am3d="http://schemas.microsoft.com/office/drawing/2017/model3d" xmlns:o="urn:schemas-microsoft-com:office:office" xmlns:r="http://schemas.openxmlformats.org/officeDocument/2006/relationships" xmlns:m="http://schemas.openxmlformats.org/officeDocument/2006/math" xmlns:v="urn:schemas-microsoft-com:vml" xmlns:wp14="http://schemas.microsoft.com/office/word/2010/wordprocessingDrawing" xmlns:wp="http://schemas.openxmlformats.org/drawingml/2006/wordprocessingDrawing" xmlns:w10="urn:schemas-microsoft-com:office:word" xmlns:w="http://schemas.openxmlformats.org/wordprocessingml/2006/main" xmlns:w14="http://schemas.microsoft.com/office/word/2010/wordml" xmlns:w15="http://schemas.microsoft.com/office/word/2012/wordml" xmlns:w16cid="http://schemas.microsoft.com/office/word/2016/wordml/cid" xmlns:w16se="http://schemas.microsoft.com/office/word/2015/wordml/symex" xmlns:wpg="http://schemas.microsoft.com/office/word/2010/wordprocessingGroup" xmlns:wpi="http://schemas.microsoft.com/office/word/2010/wordprocessingInk" xmlns:wne="http://schemas.microsoft.com/office/word/2006/wordml" xmlns:wps="http://schemas.microsoft.com/office/word/2010/wordprocessingShape" mc:Ignorable="w14 w15 w16se w16cid wp14">
+  <w:p>
+    <w:pPr>
+      <w:jc w:val="center"/>
       <w:rPr>
         <w:rFonts w:ascii="Arial" w:eastAsia="Arial" w:hAnsi="Arial" w:cs="Arial"/>
         <w:color w:val="0000FF"/>
@@ -12701,6 +13043,7 @@
       </w:rPr>
       <w:t xml:space="preserve">The </w:t>
     </w:r>
+    <w:proofErr w:type="spellStart"/>
     <w:r>
       <w:rPr>
         <w:rFonts w:ascii="Arial" w:eastAsia="Arial" w:hAnsi="Arial" w:cs="Arial"/>
@@ -12768,6 +13111,7 @@
       </w:rPr>
       <w:t>S</w:t>
     </w:r>
+    <w:proofErr w:type="spellEnd"/>
     <w:r>
       <w:rPr>
         <w:rFonts w:ascii="Arial" w:eastAsia="Arial" w:hAnsi="Arial" w:cs="Arial"/>
@@ -12867,6 +13211,16 @@
         <w:rFonts w:ascii="Arial" w:eastAsia="Arial" w:hAnsi="Arial" w:cs="Arial"/>
         <w:b/>
       </w:rPr>
+    </w:pPr>
+  </w:p>
+</w:hdr>
+</file>
+
+<file path=word/header3.xml><?xml version="1.0" encoding="utf-8"?>
+<w:hdr xmlns:wpc="http://schemas.microsoft.com/office/word/2010/wordprocessingCanvas" xmlns:cx="http://schemas.microsoft.com/office/drawing/2014/chartex" xmlns:cx1="http://schemas.microsoft.com/office/drawing/2015/9/8/chartex" xmlns:cx2="http://schemas.microsoft.com/office/drawing/2015/10/21/chartex" xmlns:cx3="http://schemas.microsoft.com/office/drawing/2016/5/9/chartex" xmlns:cx4="http://schemas.microsoft.com/office/drawing/2016/5/10/chartex" xmlns:cx5="http://schemas.microsoft.com/office/drawing/2016/5/11/chartex" xmlns:cx6="http://schemas.microsoft.com/office/drawing/2016/5/12/chartex" xmlns:cx7="http://schemas.microsoft.com/office/drawing/2016/5/13/chartex" xmlns:cx8="http://schemas.microsoft.com/office/drawing/2016/5/14/chartex" xmlns:mc="http://schemas.openxmlformats.org/markup-compatibility/2006" xmlns:aink="http://schemas.microsoft.com/office/drawing/2016/ink" xmlns:am3d="http://schemas.microsoft.com/office/drawing/2017/model3d" xmlns:o="urn:schemas-microsoft-com:office:office" xmlns:r="http://schemas.openxmlformats.org/officeDocument/2006/relationships" xmlns:m="http://schemas.openxmlformats.org/officeDocument/2006/math" xmlns:v="urn:schemas-microsoft-com:vml" xmlns:wp14="http://schemas.microsoft.com/office/word/2010/wordprocessingDrawing" xmlns:wp="http://schemas.openxmlformats.org/drawingml/2006/wordprocessingDrawing" xmlns:w10="urn:schemas-microsoft-com:office:word" xmlns:w="http://schemas.openxmlformats.org/wordprocessingml/2006/main" xmlns:w14="http://schemas.microsoft.com/office/word/2010/wordml" xmlns:w15="http://schemas.microsoft.com/office/word/2012/wordml" xmlns:w16cid="http://schemas.microsoft.com/office/word/2016/wordml/cid" xmlns:w16se="http://schemas.microsoft.com/office/word/2015/wordml/symex" xmlns:wpg="http://schemas.microsoft.com/office/word/2010/wordprocessingGroup" xmlns:wpi="http://schemas.microsoft.com/office/word/2010/wordprocessingInk" xmlns:wne="http://schemas.microsoft.com/office/word/2006/wordml" xmlns:wps="http://schemas.microsoft.com/office/word/2010/wordprocessingShape" mc:Ignorable="w14 w15 w16se w16cid wp14">
+  <w:p>
+    <w:pPr>
+      <w:pStyle w:val="Header"/>
     </w:pPr>
   </w:p>
 </w:hdr>
@@ -14978,6 +15332,101 @@
     </w:lvl>
   </w:abstractNum>
   <w:abstractNum w:abstractNumId="20" w15:restartNumberingAfterBreak="0">
+    <w:nsid w:val="487F6199"/>
+    <w:multiLevelType w:val="multilevel"/>
+    <w:tmpl w:val="EE245A46"/>
+    <w:lvl w:ilvl="0">
+      <w:start w:val="1"/>
+      <w:numFmt w:val="decimal"/>
+      <w:lvlText w:val="%1."/>
+      <w:lvlJc w:val="left"/>
+      <w:pPr>
+        <w:ind w:left="720" w:hanging="360"/>
+      </w:pPr>
+      <w:rPr>
+        <w:rFonts w:ascii="Arial" w:eastAsia="Arial" w:hAnsi="Arial" w:cs="Arial"/>
+        <w:b/>
+      </w:rPr>
+    </w:lvl>
+    <w:lvl w:ilvl="1">
+      <w:start w:val="1"/>
+      <w:numFmt w:val="lowerLetter"/>
+      <w:lvlText w:val="%2."/>
+      <w:lvlJc w:val="left"/>
+      <w:pPr>
+        <w:ind w:left="1440" w:hanging="360"/>
+      </w:pPr>
+      <w:rPr>
+        <w:rFonts w:ascii="Arial" w:hAnsi="Arial" w:cs="Arial" w:hint="default"/>
+        <w:b w:val="0"/>
+        <w:bCs w:val="0"/>
+      </w:rPr>
+    </w:lvl>
+    <w:lvl w:ilvl="2">
+      <w:start w:val="1"/>
+      <w:numFmt w:val="lowerRoman"/>
+      <w:lvlText w:val="%3."/>
+      <w:lvlJc w:val="right"/>
+      <w:pPr>
+        <w:ind w:left="2160" w:hanging="180"/>
+      </w:pPr>
+    </w:lvl>
+    <w:lvl w:ilvl="3">
+      <w:start w:val="1"/>
+      <w:numFmt w:val="decimal"/>
+      <w:lvlText w:val="%4."/>
+      <w:lvlJc w:val="left"/>
+      <w:pPr>
+        <w:ind w:left="2880" w:hanging="360"/>
+      </w:pPr>
+    </w:lvl>
+    <w:lvl w:ilvl="4">
+      <w:start w:val="1"/>
+      <w:numFmt w:val="lowerLetter"/>
+      <w:lvlText w:val="%5."/>
+      <w:lvlJc w:val="left"/>
+      <w:pPr>
+        <w:ind w:left="3600" w:hanging="360"/>
+      </w:pPr>
+    </w:lvl>
+    <w:lvl w:ilvl="5">
+      <w:start w:val="1"/>
+      <w:numFmt w:val="lowerRoman"/>
+      <w:lvlText w:val="%6."/>
+      <w:lvlJc w:val="right"/>
+      <w:pPr>
+        <w:ind w:left="4320" w:hanging="180"/>
+      </w:pPr>
+    </w:lvl>
+    <w:lvl w:ilvl="6">
+      <w:start w:val="1"/>
+      <w:numFmt w:val="decimal"/>
+      <w:lvlText w:val="%7."/>
+      <w:lvlJc w:val="left"/>
+      <w:pPr>
+        <w:ind w:left="5040" w:hanging="360"/>
+      </w:pPr>
+    </w:lvl>
+    <w:lvl w:ilvl="7">
+      <w:start w:val="1"/>
+      <w:numFmt w:val="lowerLetter"/>
+      <w:lvlText w:val="%8."/>
+      <w:lvlJc w:val="left"/>
+      <w:pPr>
+        <w:ind w:left="5760" w:hanging="360"/>
+      </w:pPr>
+    </w:lvl>
+    <w:lvl w:ilvl="8">
+      <w:start w:val="1"/>
+      <w:numFmt w:val="lowerRoman"/>
+      <w:lvlText w:val="%9."/>
+      <w:lvlJc w:val="right"/>
+      <w:pPr>
+        <w:ind w:left="6480" w:hanging="180"/>
+      </w:pPr>
+    </w:lvl>
+  </w:abstractNum>
+  <w:abstractNum w:abstractNumId="21" w15:restartNumberingAfterBreak="0">
     <w:nsid w:val="48937069"/>
     <w:multiLevelType w:val="hybridMultilevel"/>
     <w:tmpl w:val="6186B770"/>
@@ -15090,7 +15539,7 @@
       </w:rPr>
     </w:lvl>
   </w:abstractNum>
-  <w:abstractNum w:abstractNumId="21" w15:restartNumberingAfterBreak="0">
+  <w:abstractNum w:abstractNumId="22" w15:restartNumberingAfterBreak="0">
     <w:nsid w:val="501B6164"/>
     <w:multiLevelType w:val="multilevel"/>
     <w:tmpl w:val="23B05D2E"/>
@@ -15203,7 +15652,7 @@
       </w:rPr>
     </w:lvl>
   </w:abstractNum>
-  <w:abstractNum w:abstractNumId="22" w15:restartNumberingAfterBreak="0">
+  <w:abstractNum w:abstractNumId="23" w15:restartNumberingAfterBreak="0">
     <w:nsid w:val="5123694C"/>
     <w:multiLevelType w:val="multilevel"/>
     <w:tmpl w:val="9C20E9AC"/>
@@ -15316,7 +15765,7 @@
       </w:rPr>
     </w:lvl>
   </w:abstractNum>
-  <w:abstractNum w:abstractNumId="23" w15:restartNumberingAfterBreak="0">
+  <w:abstractNum w:abstractNumId="24" w15:restartNumberingAfterBreak="0">
     <w:nsid w:val="588E75ED"/>
     <w:multiLevelType w:val="multilevel"/>
     <w:tmpl w:val="BEC87EBA"/>
@@ -15429,7 +15878,7 @@
       </w:rPr>
     </w:lvl>
   </w:abstractNum>
-  <w:abstractNum w:abstractNumId="24" w15:restartNumberingAfterBreak="0">
+  <w:abstractNum w:abstractNumId="25" w15:restartNumberingAfterBreak="0">
     <w:nsid w:val="59264AB5"/>
     <w:multiLevelType w:val="multilevel"/>
     <w:tmpl w:val="E26005D8"/>
@@ -15545,7 +15994,7 @@
       </w:rPr>
     </w:lvl>
   </w:abstractNum>
-  <w:abstractNum w:abstractNumId="25" w15:restartNumberingAfterBreak="0">
+  <w:abstractNum w:abstractNumId="26" w15:restartNumberingAfterBreak="0">
     <w:nsid w:val="593A4662"/>
     <w:multiLevelType w:val="multilevel"/>
     <w:tmpl w:val="CB9EFADA"/>
@@ -15658,7 +16107,7 @@
       </w:rPr>
     </w:lvl>
   </w:abstractNum>
-  <w:abstractNum w:abstractNumId="26" w15:restartNumberingAfterBreak="0">
+  <w:abstractNum w:abstractNumId="27" w15:restartNumberingAfterBreak="0">
     <w:nsid w:val="5C637AD7"/>
     <w:multiLevelType w:val="multilevel"/>
     <w:tmpl w:val="BA62F3C8"/>
@@ -15752,7 +16201,7 @@
       </w:pPr>
     </w:lvl>
   </w:abstractNum>
-  <w:abstractNum w:abstractNumId="27" w15:restartNumberingAfterBreak="0">
+  <w:abstractNum w:abstractNumId="28" w15:restartNumberingAfterBreak="0">
     <w:nsid w:val="5DBA75D0"/>
     <w:multiLevelType w:val="hybridMultilevel"/>
     <w:tmpl w:val="E94463EA"/>
@@ -15838,7 +16287,7 @@
       </w:pPr>
     </w:lvl>
   </w:abstractNum>
-  <w:abstractNum w:abstractNumId="28" w15:restartNumberingAfterBreak="0">
+  <w:abstractNum w:abstractNumId="29" w15:restartNumberingAfterBreak="0">
     <w:nsid w:val="65275744"/>
     <w:multiLevelType w:val="multilevel"/>
     <w:tmpl w:val="14EC1718"/>
@@ -15951,7 +16400,7 @@
       </w:rPr>
     </w:lvl>
   </w:abstractNum>
-  <w:abstractNum w:abstractNumId="29" w15:restartNumberingAfterBreak="0">
+  <w:abstractNum w:abstractNumId="30" w15:restartNumberingAfterBreak="0">
     <w:nsid w:val="662B3AD6"/>
     <w:multiLevelType w:val="multilevel"/>
     <w:tmpl w:val="C3507950"/>
@@ -16064,7 +16513,7 @@
       </w:rPr>
     </w:lvl>
   </w:abstractNum>
-  <w:abstractNum w:abstractNumId="30" w15:restartNumberingAfterBreak="0">
+  <w:abstractNum w:abstractNumId="31" w15:restartNumberingAfterBreak="0">
     <w:nsid w:val="6A395264"/>
     <w:multiLevelType w:val="multilevel"/>
     <w:tmpl w:val="0CCE9BD6"/>
@@ -16177,7 +16626,7 @@
       </w:rPr>
     </w:lvl>
   </w:abstractNum>
-  <w:abstractNum w:abstractNumId="31" w15:restartNumberingAfterBreak="0">
+  <w:abstractNum w:abstractNumId="32" w15:restartNumberingAfterBreak="0">
     <w:nsid w:val="6B2A673E"/>
     <w:multiLevelType w:val="multilevel"/>
     <w:tmpl w:val="6514430C"/>
@@ -16293,7 +16742,7 @@
       </w:rPr>
     </w:lvl>
   </w:abstractNum>
-  <w:abstractNum w:abstractNumId="32" w15:restartNumberingAfterBreak="0">
+  <w:abstractNum w:abstractNumId="33" w15:restartNumberingAfterBreak="0">
     <w:nsid w:val="6E7C5E7B"/>
     <w:multiLevelType w:val="multilevel"/>
     <w:tmpl w:val="D5C46E0A"/>
@@ -16406,7 +16855,7 @@
       </w:rPr>
     </w:lvl>
   </w:abstractNum>
-  <w:abstractNum w:abstractNumId="33" w15:restartNumberingAfterBreak="0">
+  <w:abstractNum w:abstractNumId="34" w15:restartNumberingAfterBreak="0">
     <w:nsid w:val="6FAC60E1"/>
     <w:multiLevelType w:val="multilevel"/>
     <w:tmpl w:val="914C9A50"/>
@@ -16504,7 +16953,7 @@
       </w:pPr>
     </w:lvl>
   </w:abstractNum>
-  <w:abstractNum w:abstractNumId="34" w15:restartNumberingAfterBreak="0">
+  <w:abstractNum w:abstractNumId="35" w15:restartNumberingAfterBreak="0">
     <w:nsid w:val="7D29630B"/>
     <w:multiLevelType w:val="multilevel"/>
     <w:tmpl w:val="DACA328E"/>
@@ -16617,7 +17066,7 @@
       </w:rPr>
     </w:lvl>
   </w:abstractNum>
-  <w:abstractNum w:abstractNumId="35" w15:restartNumberingAfterBreak="0">
+  <w:abstractNum w:abstractNumId="36" w15:restartNumberingAfterBreak="0">
     <w:nsid w:val="7F594918"/>
     <w:multiLevelType w:val="multilevel"/>
     <w:tmpl w:val="A98837CA"/>
@@ -16734,7 +17183,7 @@
     <w:abstractNumId w:val="5"/>
   </w:num>
   <w:num w:numId="2">
-    <w:abstractNumId w:val="21"/>
+    <w:abstractNumId w:val="22"/>
   </w:num>
   <w:num w:numId="3">
     <w:abstractNumId w:val="12"/>
@@ -16746,7 +17195,7 @@
     <w:abstractNumId w:val="19"/>
   </w:num>
   <w:num w:numId="6">
-    <w:abstractNumId w:val="25"/>
+    <w:abstractNumId w:val="26"/>
   </w:num>
   <w:num w:numId="7">
     <w:abstractNumId w:val="1"/>
@@ -16755,16 +17204,16 @@
     <w:abstractNumId w:val="13"/>
   </w:num>
   <w:num w:numId="9">
-    <w:abstractNumId w:val="34"/>
+    <w:abstractNumId w:val="35"/>
   </w:num>
   <w:num w:numId="10">
-    <w:abstractNumId w:val="28"/>
+    <w:abstractNumId w:val="29"/>
   </w:num>
   <w:num w:numId="11">
     <w:abstractNumId w:val="8"/>
   </w:num>
   <w:num w:numId="12">
-    <w:abstractNumId w:val="29"/>
+    <w:abstractNumId w:val="30"/>
   </w:num>
   <w:num w:numId="13">
     <w:abstractNumId w:val="14"/>
@@ -16776,25 +17225,25 @@
     <w:abstractNumId w:val="15"/>
   </w:num>
   <w:num w:numId="16">
-    <w:abstractNumId w:val="35"/>
+    <w:abstractNumId w:val="36"/>
   </w:num>
   <w:num w:numId="17">
-    <w:abstractNumId w:val="22"/>
+    <w:abstractNumId w:val="23"/>
   </w:num>
   <w:num w:numId="18">
     <w:abstractNumId w:val="7"/>
   </w:num>
   <w:num w:numId="19">
-    <w:abstractNumId w:val="23"/>
+    <w:abstractNumId w:val="24"/>
   </w:num>
   <w:num w:numId="20">
     <w:abstractNumId w:val="4"/>
   </w:num>
   <w:num w:numId="21">
-    <w:abstractNumId w:val="30"/>
+    <w:abstractNumId w:val="31"/>
   </w:num>
   <w:num w:numId="22">
-    <w:abstractNumId w:val="32"/>
+    <w:abstractNumId w:val="33"/>
   </w:num>
   <w:num w:numId="23">
     <w:abstractNumId w:val="3"/>
@@ -16812,31 +17261,34 @@
     <w:abstractNumId w:val="9"/>
   </w:num>
   <w:num w:numId="28">
-    <w:abstractNumId w:val="26"/>
+    <w:abstractNumId w:val="27"/>
   </w:num>
   <w:num w:numId="29">
     <w:abstractNumId w:val="2"/>
   </w:num>
   <w:num w:numId="30">
-    <w:abstractNumId w:val="20"/>
+    <w:abstractNumId w:val="21"/>
   </w:num>
   <w:num w:numId="31">
     <w:abstractNumId w:val="16"/>
   </w:num>
   <w:num w:numId="32">
-    <w:abstractNumId w:val="27"/>
+    <w:abstractNumId w:val="28"/>
   </w:num>
   <w:num w:numId="33">
     <w:abstractNumId w:val="6"/>
   </w:num>
   <w:num w:numId="34">
-    <w:abstractNumId w:val="33"/>
+    <w:abstractNumId w:val="34"/>
   </w:num>
   <w:num w:numId="35">
-    <w:abstractNumId w:val="31"/>
+    <w:abstractNumId w:val="32"/>
   </w:num>
   <w:num w:numId="36">
-    <w:abstractNumId w:val="24"/>
+    <w:abstractNumId w:val="25"/>
+  </w:num>
+  <w:num w:numId="37">
+    <w:abstractNumId w:val="20"/>
   </w:num>
 </w:numbering>
 </file>
@@ -17909,6 +18361,27 @@
 </file>
 
 <file path=customXml/item1.xml><?xml version="1.0" encoding="utf-8"?>
+<go:gDocsCustomXmlDataStorage xmlns:go="http://customooxmlschemas.google.com/" xmlns:r="http://schemas.openxmlformats.org/officeDocument/2006/relationships">
+  <go:docsCustomData xmlns:go="http://customooxmlschemas.google.com/" roundtripDataSignature="AMtx7mjeDbQF1ZEDEJQtKTt5mfMz1Prp/g==">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</go:docsCustomData>
+</go:gDocsCustomXmlDataStorage>
+</file>
+
+<file path=customXml/item2.xml><?xml version="1.0" encoding="utf-8"?>
+<p:properties xmlns:p="http://schemas.microsoft.com/office/2006/metadata/properties" xmlns:xsi="http://www.w3.org/2001/XMLSchema-instance" xmlns:pc="http://schemas.microsoft.com/office/infopath/2007/PartnerControls">
+  <documentManagement/>
+</p:properties>
+</file>
+
+<file path=customXml/item3.xml><?xml version="1.0" encoding="utf-8"?>
+<?mso-contentType ?>
+<FormTemplates xmlns="http://schemas.microsoft.com/sharepoint/v3/contenttype/forms">
+  <Display>DocumentLibraryForm</Display>
+  <Edit>DocumentLibraryForm</Edit>
+  <New>DocumentLibraryForm</New>
+</FormTemplates>
+</file>
+
+<file path=customXml/item4.xml><?xml version="1.0" encoding="utf-8"?>
 <ct:contentTypeSchema xmlns:ct="http://schemas.microsoft.com/office/2006/metadata/contentType" xmlns:ma="http://schemas.microsoft.com/office/2006/metadata/properties/metaAttributes" ct:_="" ma:_="" ma:contentTypeName="Document" ma:contentTypeID="0x010100CB7BB2FBCB927B44AFF60B3A7C72B6FE" ma:contentTypeVersion="7" ma:contentTypeDescription="Create a new document." ma:contentTypeScope="" ma:versionID="56d6a8a33833d72f8cb1449f6d6318eb">
   <xsd:schema xmlns:xsd="http://www.w3.org/2001/XMLSchema" xmlns:xs="http://www.w3.org/2001/XMLSchema" xmlns:p="http://schemas.microsoft.com/office/2006/metadata/properties" xmlns:ns3="3880034e-1ec0-45ee-9dc7-129937ff75a7" targetNamespace="http://schemas.microsoft.com/office/2006/metadata/properties" ma:root="true" ma:fieldsID="58fce115751f227f4675cf9e91821566" ns3:_="">
     <xsd:import namespace="3880034e-1ec0-45ee-9dc7-129937ff75a7"/>
@@ -18072,28 +18545,33 @@
 </ct:contentTypeSchema>
 </file>
 
-<file path=customXml/item2.xml><?xml version="1.0" encoding="utf-8"?>
-<?mso-contentType ?>
-<FormTemplates xmlns="http://schemas.microsoft.com/sharepoint/v3/contenttype/forms">
-  <Display>DocumentLibraryForm</Display>
-  <Edit>DocumentLibraryForm</Edit>
-  <New>DocumentLibraryForm</New>
-</FormTemplates>
+<file path=customXml/itemProps1.xml><?xml version="1.0" encoding="utf-8"?>
+<ds:datastoreItem xmlns:ds="http://schemas.openxmlformats.org/officeDocument/2006/customXml" ds:itemID="{11111111-1234-1234-1234-123412341234}">
+  <ds:schemaRefs>
+    <ds:schemaRef ds:uri="http://customooxmlschemas.google.com/"/>
+    <ds:schemaRef ds:uri="http://schemas.openxmlformats.org/officeDocument/2006/relationships"/>
+  </ds:schemaRefs>
+</ds:datastoreItem>
 </file>
 
-<file path=customXml/item3.xml><?xml version="1.0" encoding="utf-8"?>
-<p:properties xmlns:p="http://schemas.microsoft.com/office/2006/metadata/properties" xmlns:xsi="http://www.w3.org/2001/XMLSchema-instance" xmlns:pc="http://schemas.microsoft.com/office/infopath/2007/PartnerControls">
-  <documentManagement/>
-</p:properties>
+<file path=customXml/itemProps2.xml><?xml version="1.0" encoding="utf-8"?>
+<ds:datastoreItem xmlns:ds="http://schemas.openxmlformats.org/officeDocument/2006/customXml" ds:itemID="{1EA70DA0-19B5-4D9D-9B2A-690C7DB23ABA}">
+  <ds:schemaRefs>
+    <ds:schemaRef ds:uri="http://schemas.microsoft.com/office/2006/metadata/properties"/>
+    <ds:schemaRef ds:uri="http://schemas.microsoft.com/office/infopath/2007/PartnerControls"/>
+  </ds:schemaRefs>
+</ds:datastoreItem>
 </file>
 
-<file path=customXml/item4.xml><?xml version="1.0" encoding="utf-8"?>
-<go:gDocsCustomXmlDataStorage xmlns:go="http://customooxmlschemas.google.com/" xmlns:r="http://schemas.openxmlformats.org/officeDocument/2006/relationships">
-  <go:docsCustomData xmlns:go="http://customooxmlschemas.google.com/" roundtripDataSignature="AMtx7mjeDbQF1ZEDEJQtKTt5mfMz1Prp/g==">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</go:docsCustomData>
-</go:gDocsCustomXmlDataStorage>
+<file path=customXml/itemProps3.xml><?xml version="1.0" encoding="utf-8"?>
+<ds:datastoreItem xmlns:ds="http://schemas.openxmlformats.org/officeDocument/2006/customXml" ds:itemID="{128573AB-E571-4A75-8E8D-28F1EC3A5EB6}">
+  <ds:schemaRefs>
+    <ds:schemaRef ds:uri="http://schemas.microsoft.com/sharepoint/v3/contenttype/forms"/>
+  </ds:schemaRefs>
+</ds:datastoreItem>
 </file>
 
-<file path=customXml/itemProps1.xml><?xml version="1.0" encoding="utf-8"?>
+<file path=customXml/itemProps4.xml><?xml version="1.0" encoding="utf-8"?>
 <ds:datastoreItem xmlns:ds="http://schemas.openxmlformats.org/officeDocument/2006/customXml" ds:itemID="{0ADE95C4-1B42-4D2F-BD94-BA4479AB3AE0}">
   <ds:schemaRefs>
     <ds:schemaRef ds:uri="http://schemas.microsoft.com/office/2006/metadata/contentType"/>
@@ -18109,30 +18587,4 @@
     <ds:schemaRef ds:uri="http://schemas.microsoft.com/internal/obd"/>
   </ds:schemaRefs>
 </ds:datastoreItem>
-</file>
-
-<file path=customXml/itemProps2.xml><?xml version="1.0" encoding="utf-8"?>
-<ds:datastoreItem xmlns:ds="http://schemas.openxmlformats.org/officeDocument/2006/customXml" ds:itemID="{128573AB-E571-4A75-8E8D-28F1EC3A5EB6}">
-  <ds:schemaRefs>
-    <ds:schemaRef ds:uri="http://schemas.microsoft.com/sharepoint/v3/contenttype/forms"/>
-  </ds:schemaRefs>
-</ds:datastoreItem>
-</file>
-
-<file path=customXml/itemProps3.xml><?xml version="1.0" encoding="utf-8"?>
-<ds:datastoreItem xmlns:ds="http://schemas.openxmlformats.org/officeDocument/2006/customXml" ds:itemID="{1EA70DA0-19B5-4D9D-9B2A-690C7DB23ABA}">
-  <ds:schemaRefs>
-    <ds:schemaRef ds:uri="http://schemas.microsoft.com/office/2006/metadata/properties"/>
-    <ds:schemaRef ds:uri="http://schemas.microsoft.com/office/infopath/2007/PartnerControls"/>
-  </ds:schemaRefs>
-</ds:datastoreItem>
-</file>
-
-<file path=customXml/itemProps4.xml><?xml version="1.0" encoding="utf-8"?>
-<ds:datastoreItem xmlns:ds="http://schemas.openxmlformats.org/officeDocument/2006/customXml" ds:itemID="{11111111-1234-1234-1234-123412341234}">
-  <ds:schemaRefs>
-    <ds:schemaRef ds:uri="http://customooxmlschemas.google.com/"/>
-    <ds:schemaRef ds:uri="http://schemas.openxmlformats.org/officeDocument/2006/relationships"/>
-  </ds:schemaRefs>
-</ds:datastoreItem>
 </file>
</xml_diff>